<commit_message>
January 29, 2024 18:00
</commit_message>
<xml_diff>
--- a/Analysis/PyCitySchool Analysis.docx
+++ b/Analysis/PyCitySchool Analysis.docx
@@ -4,6 +4,14 @@
   <w:body>
     <w:sdt>
       <w:sdtPr>
+        <w:rPr>
+          <w:rFonts w:eastAsiaTheme="minorHAnsi"/>
+          <w:kern w:val="2"/>
+          <w:sz w:val="24"/>
+          <w:szCs w:val="24"/>
+          <w:lang w:val="en-CA" w:eastAsia="en-US"/>
+          <w14:ligatures w14:val="standardContextual"/>
+        </w:rPr>
         <w:id w:val="364649121"/>
         <w:docPartObj>
           <w:docPartGallery w:val="Cover Pages"/>
@@ -12,13 +20,10 @@
       </w:sdtPr>
       <w:sdtEndPr>
         <w:rPr>
-          <w:rFonts w:ascii="Consolas" w:eastAsiaTheme="minorHAnsi" w:hAnsi="Consolas" w:cs="Consolas"/>
+          <w:rFonts w:ascii="Consolas" w:hAnsi="Consolas" w:cs="Consolas"/>
           <w:color w:val="000000" w:themeColor="text1"/>
-          <w:kern w:val="2"/>
           <w:sz w:val="36"/>
           <w:szCs w:val="36"/>
-          <w:lang w:val="en-CA" w:eastAsia="en-US"/>
-          <w14:ligatures w14:val="standardContextual"/>
         </w:rPr>
       </w:sdtEndPr>
       <w:sdtContent>
@@ -560,6 +565,17 @@
     </w:sdt>
     <w:sdt>
       <w:sdtPr>
+        <w:rPr>
+          <w:rFonts w:asciiTheme="minorHAnsi" w:eastAsiaTheme="minorHAnsi" w:hAnsiTheme="minorHAnsi" w:cstheme="minorBidi"/>
+          <w:b w:val="0"/>
+          <w:bCs w:val="0"/>
+          <w:color w:val="auto"/>
+          <w:kern w:val="2"/>
+          <w:sz w:val="24"/>
+          <w:szCs w:val="24"/>
+          <w:lang w:val="en-CA"/>
+          <w14:ligatures w14:val="standardContextual"/>
+        </w:rPr>
         <w:id w:val="1890226261"/>
         <w:docPartObj>
           <w:docPartGallery w:val="Table of Contents"/>
@@ -568,14 +584,7 @@
       </w:sdtPr>
       <w:sdtEndPr>
         <w:rPr>
-          <w:rFonts w:asciiTheme="minorHAnsi" w:eastAsiaTheme="minorHAnsi" w:hAnsiTheme="minorHAnsi" w:cstheme="minorBidi"/>
           <w:noProof/>
-          <w:color w:val="auto"/>
-          <w:kern w:val="2"/>
-          <w:sz w:val="24"/>
-          <w:szCs w:val="24"/>
-          <w:lang w:val="en-CA"/>
-          <w14:ligatures w14:val="standardContextual"/>
         </w:rPr>
       </w:sdtEndPr>
       <w:sdtContent>
@@ -2860,8 +2869,6 @@
             <w:pPr>
               <w:rPr>
                 <w:rFonts w:ascii="Consolas" w:hAnsi="Consolas" w:cs="Consolas"/>
-                <w:b/>
-                <w:bCs/>
                 <w:sz w:val="15"/>
                 <w:szCs w:val="15"/>
               </w:rPr>
@@ -10377,17 +10384,13 @@
             <w:pPr>
               <w:rPr>
                 <w:rFonts w:ascii="Consolas" w:hAnsi="Consolas" w:cs="Consolas"/>
-                <w:b/>
-                <w:bCs/>
-                <w:sz w:val="15"/>
-                <w:szCs w:val="15"/>
-              </w:rPr>
-            </w:pPr>
-            <w:r>
-              <w:rPr>
-                <w:rFonts w:ascii="Consolas" w:hAnsi="Consolas" w:cs="Consolas"/>
-                <w:b/>
-                <w:bCs/>
+                <w:sz w:val="15"/>
+                <w:szCs w:val="15"/>
+              </w:rPr>
+            </w:pPr>
+            <w:r>
+              <w:rPr>
+                <w:rFonts w:ascii="Consolas" w:hAnsi="Consolas" w:cs="Consolas"/>
                 <w:sz w:val="15"/>
                 <w:szCs w:val="15"/>
               </w:rPr>
@@ -10587,7 +10590,6 @@
               <w:left w:val="none" w:sz="0" w:space="0" w:color="auto"/>
               <w:bottom w:val="none" w:sz="0" w:space="0" w:color="auto"/>
             </w:tcBorders>
-            <w:shd w:val="nil"/>
           </w:tcPr>
           <w:p>
             <w:pPr>
@@ -12966,6 +12968,7 @@
   <w:style w:type="character" w:default="1" w:styleId="DefaultParagraphFont">
     <w:name w:val="Default Paragraph Font"/>
     <w:uiPriority w:val="1"/>
+    <w:semiHidden/>
     <w:unhideWhenUsed/>
   </w:style>
   <w:style w:type="table" w:default="1" w:styleId="TableNormal">

</xml_diff>